<commit_message>
Cambios en informes y arreglos en vistas
</commit_message>
<xml_diff>
--- a/public/documents/SRV-DB-NTR.docx
+++ b/public/documents/SRV-DB-NTR.docx
@@ -401,7 +401,7 @@
           <w:szCs w:val="24"/>
           <w:lang w:val="es-ES"/>
         </w:rPr>
-        <w:t>Mario Jaime Martínez Herrera</w:t>
+        <w:t>Rafael Leonardo Jiménez Álvarez</w:t>
       </w:r>
     </w:p>
     <w:p>
@@ -511,7 +511,7 @@
           <w:szCs w:val="24"/>
           <w:lang w:val="en-US"/>
         </w:rPr>
-        <w:t>Servidores de Base de Datos</w:t>
+        <w:t>Servidores de bases de datos</w:t>
       </w:r>
     </w:p>
     <w:p>
@@ -600,6 +600,27 @@
           <w:szCs w:val="24"/>
           <w:lang w:val="en-US"/>
         </w:rPr>
+        <w:t>Sergio Alexander Moran Núñez</w:t>
+      </w:r>
+    </w:p>
+    <w:p>
+      <w:pPr>
+        <w:spacing w:line="360" w:lineRule="auto"/>
+        <w:jc w:val="center"/>
+        <w:rPr>
+          <w:rFonts w:eastAsiaTheme="minorHAnsi"/>
+          <w:sz w:val="24"/>
+          <w:szCs w:val="24"/>
+          <w:lang w:val="en-US"/>
+        </w:rPr>
+      </w:pPr>
+      <w:r>
+        <w:rPr>
+          <w:rFonts w:eastAsiaTheme="minorHAnsi"/>
+          <w:sz w:val="24"/>
+          <w:szCs w:val="24"/>
+          <w:lang w:val="en-US"/>
+        </w:rPr>
         <w:t>Jaime Mario Herrera Martínez</w:t>
       </w:r>
     </w:p>
@@ -614,34 +635,58 @@
           <w:lang w:val="en-US"/>
         </w:rPr>
       </w:pPr>
-      <w:r>
+    </w:p>
+    <w:p>
+      <w:pPr>
+        <w:spacing w:line="360" w:lineRule="auto"/>
+        <w:jc w:val="center"/>
         <w:rPr>
           <w:rFonts w:eastAsiaTheme="minorHAnsi"/>
           <w:sz w:val="24"/>
           <w:szCs w:val="24"/>
           <w:lang w:val="en-US"/>
         </w:rPr>
-        <w:t>Sergio Alexander Moran Núñez</w:t>
-      </w:r>
+      </w:pPr>
+    </w:p>
+    <w:p>
+      <w:pPr>
+        <w:spacing w:line="360" w:lineRule="auto"/>
+        <w:rPr>
+          <w:rFonts w:eastAsiaTheme="minorHAnsi"/>
+          <w:sz w:val="24"/>
+          <w:szCs w:val="24"/>
+          <w:lang w:val="en-US"/>
+        </w:rPr>
+      </w:pPr>
     </w:p>
     <w:p>
       <w:pPr>
         <w:spacing w:line="360" w:lineRule="auto"/>
         <w:jc w:val="center"/>
         <w:rPr>
-          <w:rFonts w:eastAsiaTheme="minorHAnsi"/>
+          <w:rFonts w:eastAsia="Calibri"/>
           <w:sz w:val="24"/>
           <w:szCs w:val="24"/>
           <w:lang w:val="en-US"/>
         </w:rPr>
       </w:pPr>
+      <w:r>
+        <w:rPr>
+          <w:rFonts w:eastAsia="Calibri"/>
+          <w:sz w:val="24"/>
+          <w:szCs w:val="24"/>
+          <w:lang w:val="en-US"/>
+        </w:rPr>
+        <w:t>Santa Ana, 7 de febrero de 2024</w:t>
+      </w:r>
+      <w:bookmarkEnd w:id="2"/>
     </w:p>
     <w:p>
       <w:pPr>
         <w:spacing w:line="360" w:lineRule="auto"/>
         <w:jc w:val="center"/>
         <w:rPr>
-          <w:rFonts w:eastAsiaTheme="minorHAnsi"/>
+          <w:rFonts w:eastAsia="Calibri"/>
           <w:sz w:val="24"/>
           <w:szCs w:val="24"/>
           <w:lang w:val="en-US"/>
@@ -651,8 +696,9 @@
     <w:p>
       <w:pPr>
         <w:spacing w:line="360" w:lineRule="auto"/>
-        <w:rPr>
-          <w:rFonts w:eastAsiaTheme="minorHAnsi"/>
+        <w:jc w:val="center"/>
+        <w:rPr>
+          <w:rFonts w:eastAsia="Calibri"/>
           <w:sz w:val="24"/>
           <w:szCs w:val="24"/>
           <w:lang w:val="en-US"/>
@@ -662,9 +708,10 @@
     <w:p>
       <w:pPr>
         <w:spacing w:line="360" w:lineRule="auto"/>
-        <w:jc w:val="center"/>
-        <w:rPr>
-          <w:rFonts w:eastAsia="Calibri"/>
+        <w:jc w:val="both"/>
+        <w:rPr>
+          <w:rFonts w:eastAsia="Times New Roman"/>
+          <w:bCs/>
           <w:sz w:val="24"/>
           <w:szCs w:val="24"/>
           <w:lang w:val="en-US"/>
@@ -672,61 +719,15 @@
       </w:pPr>
       <w:r>
         <w:rPr>
-          <w:rFonts w:eastAsia="Calibri"/>
+          <w:rFonts w:eastAsia="Times New Roman"/>
+          <w:bCs/>
           <w:sz w:val="24"/>
           <w:szCs w:val="24"/>
           <w:lang w:val="en-US"/>
         </w:rPr>
-        <w:t>Santa Ana, 2 de febrero de 2024</w:t>
-      </w:r>
-      <w:bookmarkEnd w:id="2"/>
-    </w:p>
-    <w:p>
-      <w:pPr>
-        <w:spacing w:line="360" w:lineRule="auto"/>
-        <w:jc w:val="center"/>
-        <w:rPr>
-          <w:rFonts w:eastAsia="Calibri"/>
-          <w:sz w:val="24"/>
-          <w:szCs w:val="24"/>
-          <w:lang w:val="en-US"/>
-        </w:rPr>
-      </w:pPr>
-    </w:p>
-    <w:p>
-      <w:pPr>
-        <w:spacing w:line="360" w:lineRule="auto"/>
-        <w:jc w:val="center"/>
-        <w:rPr>
-          <w:rFonts w:eastAsia="Calibri"/>
-          <w:sz w:val="24"/>
-          <w:szCs w:val="24"/>
-          <w:lang w:val="en-US"/>
-        </w:rPr>
-      </w:pPr>
-    </w:p>
-    <w:p>
-      <w:pPr>
-        <w:spacing w:line="360" w:lineRule="auto"/>
-        <w:jc w:val="both"/>
-        <w:rPr>
-          <w:rFonts w:eastAsia="Times New Roman"/>
-          <w:bCs/>
-          <w:sz w:val="24"/>
-          <w:szCs w:val="24"/>
-          <w:lang w:val="en-US"/>
-        </w:rPr>
-      </w:pPr>
-      <w:r>
-        <w:rPr>
-          <w:rFonts w:eastAsia="Times New Roman"/>
-          <w:bCs/>
-          <w:sz w:val="24"/>
-          <w:szCs w:val="24"/>
-          <w:lang w:val="en-US"/>
-        </w:rPr>
         <w:lastRenderedPageBreak/>
-        <w:t>dasdasddasdasdasdasdasdasdasdasdasdasdasdasdasdasdasdasdasdasdasdasdasdasdasdasdasdasdasdasdasdasdasdasdasdasdasdasdasdasdasdasdasdasdasdasdasdasdasdasdasdasdasdasdasdasdasdasdasdasdasdasdasdasdasdasdasdasdasdasdasdasdasdasdasdasdasdasdasdasdasdasdasdasdasdasdasdasdasdasdasdasdasdasdasdasdasdasdasdasdasdasdasdasdasdasdasdasdasdasdasdasdasdasdasdasdasdasdasdasdasdasdasdasdasdasdasdasdasdasdasdasdas</w:t>
+        <w:t>Durante el período 3, se trabajó en las correcciones del artículo, se hicieron las explicaciones debidas, y los estudiantes formaron parte activa del proceso de construcción, edición y corrección del producto que fue entregado.
+Otra parte del tiempo se utilizó en la proposición de Nuevas temáticas para investigar, su trabajo, se muestra a continuación.</w:t>
       </w:r>
     </w:p>
     <w:p>
@@ -802,7 +803,7 @@
           <w:sz w:val="24"/>
           <w:szCs w:val="24"/>
         </w:rPr>
-        <w:t>dasdasddasdasdasdasdasdasdasdasdasdasdasdasdasdasdasdasdasdasdasdasdasdasdasdasdasdasdasdasdasdasdasdasdasdasdasdasdasdasdasdasdasdasdasdasdasdasdasdasdasdasdasdasdasdasdasdasdasdasdasdasdasdasdasdasdasdasdasdasdasdasdasdasdasdasdasdasdasdasdasdasdasdasdasdasdasdasdasdasdasdasdasdasdasdasdasdasdasdasdasdasdasdasdasdasdasdasdasdasdasdasdasdasdasdasdasdasdasdasdasdasdasdasdasdasdasdasdasdasdasdasdasdasdasddasdasdasdasdasdasdasdasdasdasdasdasdasdasdasdasdasdasdasdasdasdasdasdasdasdasdasdasdasdasdasdasdasdasdasdasdasdasdasdasdasdasdasdasdasdasdasdasdasdasdasdasdasdasdasdasdasdasdasdasdasdasdasdasdasdasdasdasdasdasdasdasdasdasdasdasdasdasdasdasdasdasdasdasdasdasdasdasdasdasdasdasdasdasdasdasdasdasdasdasdasdasdasdasdasdasdasdasdasdasdasdasdasdasdasdasdasdasdasdasdasdasdasdasdasdasdasdasdasdasdasdasdasddasdasdasdasdasdasdasdasdasdasdasdasdasdasd</w:t>
+        <w:t>En definitiva el tema de los registros de desplazamiento es fundamental para la materia ya que aborda una parte fundamental de la lógica secuencial (eje fundamental de esta cátedra junto a la lógica combinacional) y permite un entendimiento más profundo de una aplicación concreta de esta, como es el caso de la construcción de memorias. Esto permite a los estudiantes visualizar realmente la aplicación práctica de los principios mencionados en clase, y por supuesto les permite profundizar cómo estos dispositivos han ido perfeccionándose con el pasar del tiempo; la investigación podría ampliarse centrándose en otras aplicaciones de los registros de desplazamiento más allá de la construcción de memorias, o realizando demostraciones concretas con dispositivos físicos.</w:t>
       </w:r>
     </w:p>
     <w:p>
@@ -853,7 +854,8 @@
           <w:szCs w:val="24"/>
           <w:lang w:val="en-US"/>
         </w:rPr>
-        <w:t>dasdasddasdasdasdasdasdasdasdasdasdasdasdasdasdasdasdasdasdasdasdasdasdasdasdasdasdasdasdasdasdasdasdasdasdasdasdasdasdasdasdasdasdasdasdasdasdasdasdasdasdasdasdasdasdasdasdasdasdasdasdasdasdasdasdasdasdasdasdasdasdasdasdasdasdasdasdasdasdasdasdasdasdasdasdasdasdasdasdasdasdasdasdasdasdasdasdasdasdasdasdasdasdasdasdasdasdasdasdasdasdasdasdasdasdasdasdasdasdasdasdasdasdasdasdasdasdasdasdasdasdasdasdasdasddasdasdasdasdasdasdasdasdasdasdasdasdasdasdasdasdasdasdasdasdasdasdasdasdasdasdasdasdasdasdasdasdasdasdasdasdasdasdasdasdasdasdasdasdasdasdasdasdasdasdasdasdasdasdasdasdasdasdasdasdasdasdasdasdasdasdasdasdasdasdasdasdasdasdasdasdasdasdasdasdasdasdasdasdasdasdasdasdasdasdasdasdasdasdasdasdasdasdasdasdasdasdasdasdasdasdasdasdasdasdasdasdasdasdasdasdasdasdasdasdasdasdasdasdasdasdasdasdasdasdasdasdasddasdasdasdasdasdasdasdasdasdasdasdasdasdasd</w:t>
+        <w:t>Se encuentran con la disyuntiva del desconocimiento de la asignatura que es secuencia de Circuitos Lógicos, se desconoce el contenido y la organización programática, el equipo toma la decisión de sugerir temas para la materia de Principios de Electrónica (Electrónica Analógica) que es la base para la asignatura actual, contiene temas de interés que, probablemente, no fueron profundizados, o tienen mucha capacidad de ser explotados, por lo que se sugiere sobre esa base.
+Se proponen los siguientes temas:</w:t>
       </w:r>
     </w:p>
     <w:p>
@@ -881,7 +883,7 @@
           <w:szCs w:val="24"/>
           <w:lang w:val="en-US"/>
         </w:rPr>
-        <w:t>dasda</w:t>
+        <w:t>Aplicación de sensores en los sistemas informáticos</w:t>
       </w:r>
     </w:p>
     <w:p>
@@ -909,7 +911,7 @@
           <w:szCs w:val="24"/>
           <w:lang w:val="en-US"/>
         </w:rPr>
-        <w:t>sdfsdf</w:t>
+        <w:t>Aplicaciones de los Transistores tipo MOSFET en los sistemas informáticos.</w:t>
       </w:r>
     </w:p>
     <w:p>
@@ -937,7 +939,7 @@
           <w:szCs w:val="24"/>
           <w:lang w:val="en-US"/>
         </w:rPr>
-        <w:t>fsdfsdf</w:t>
+        <w:t>Uso del amplificador operacional en el área de la informática.</w:t>
       </w:r>
     </w:p>
     <w:p>
@@ -991,7 +993,7 @@
           <w:sz w:val="24"/>
           <w:szCs w:val="24"/>
         </w:rPr>
-        <w:t>dasda</w:t>
+        <w:t>Aplicación de sensores en los sistemas informáticos</w:t>
       </w:r>
     </w:p>
     <w:p>
@@ -1049,7 +1051,7 @@
           <w:sz w:val="24"/>
           <w:szCs w:val="24"/>
         </w:rPr>
-        <w:t>asasdasd</w:t>
+        <w:t>La aplicación de sensores también se relaciona, pues la lógica que utilizan algunos de estos elementos es lógica combinacional, por lo que podemos aprender su funcionamiento y usos en la prácticas oportunas</w:t>
       </w:r>
       <w:r>
         <w:rPr>
@@ -1302,7 +1304,7 @@
           <w:sz w:val="24"/>
           <w:szCs w:val="24"/>
         </w:rPr>
-        <w:t>dasdasdas</w:t>
+        <w:t>Los sensores son elementos que día con día se están utilizando más, pues son utilizados para obtener información del ambiente, con las nuevas tecnologías que se crean se mejoran su precisión y su funcionamiento, por lo que se actualiza y se crean sensores, esto da pauta a mejores explicaciones, aplicaciones y nuevos documentos.</w:t>
       </w:r>
     </w:p>
     <w:p>
@@ -1359,7 +1361,7 @@
           <w:sz w:val="24"/>
           <w:szCs w:val="24"/>
         </w:rPr>
-        <w:t>dasdasd</w:t>
+        <w:t>En este tema no existe a nivel local alguna empresa que se encargue de la fabricación de estos elementos, sin embargo, sí existen empresas que realizan la distribución y mantenimiento de estos dispositivos.</w:t>
       </w:r>
     </w:p>
     <w:p>
@@ -1408,7 +1410,7 @@
           <w:sz w:val="24"/>
           <w:szCs w:val="24"/>
         </w:rPr>
-        <w:t>asdadasd</w:t>
+        <w:t>Los sensores se siguen investigando de cómo mejorar su funcionamiento y cómo aplicarlo a nuevas tecnologías, pues actualmente estos están presentes en distintos dispositivos, por lo que su información no se encuentra estancada, sino más bien se actualiza.</w:t>
       </w:r>
     </w:p>
     <w:p>
@@ -1432,7 +1434,7 @@
           <w:sz w:val="24"/>
           <w:szCs w:val="24"/>
         </w:rPr>
-        <w:t>Tema 2: sdfsdf</w:t>
+        <w:t>Tema 2: Aplicaciones de los Transistores tipo MOSFET en los sistemas informáticos.</w:t>
       </w:r>
     </w:p>
     <w:p>
@@ -1482,7 +1484,7 @@
           <w:sz w:val="24"/>
           <w:szCs w:val="24"/>
         </w:rPr>
-        <w:t>sdfsdf</w:t>
+        <w:t>En la materia de principios de electrónica se conoce acerca de diversos dispositivos y uno de ellos es el transistor el cual es parte vital de la electrónica, es de mucha importancia conocer en profundidad este dispositivo, su funcionamiento y sobre todo la importancia de este. Existe un tipo de transistor el cual es de tipo MOSFET, este es de mucha utilidad para la regulación de voltaje en distintos dispositivos como por ejemplo la placa madre de una computadora.</w:t>
       </w:r>
       <w:r>
         <w:rPr>
@@ -1690,7 +1692,7 @@
           <w:sz w:val="24"/>
           <w:szCs w:val="24"/>
         </w:rPr>
-        <w:t>fdsfsdfs</w:t>
+        <w:t>Existen muchos libros, revistas y blogs acerca del transistor y sus usos más importantes en la actualidad y la mayor parte de la información es muy actual.</w:t>
       </w:r>
     </w:p>
     <w:p>
@@ -1738,7 +1740,7 @@
           <w:sz w:val="24"/>
           <w:szCs w:val="24"/>
         </w:rPr>
-        <w:t>dfsdfsd</w:t>
+        <w:t>Este tema de mucha importancia a nivel global debido a los usos que se le dan en la electrónica, pero en nuestro país hay pocas empresas acerca de electrónica que investiguen acerca del tema.</w:t>
       </w:r>
     </w:p>
     <w:p>
@@ -1786,7 +1788,7 @@
           <w:sz w:val="24"/>
           <w:szCs w:val="24"/>
         </w:rPr>
-        <w:t>fsdfsdf</w:t>
+        <w:t>La gráfica demostrada con anterioridad indica que todavía sigue siendo un tema investigado en muchas partes del mundo, es una temática muy importante de la cual se puede investigar más a profundidad con diferentes objetivos, en el caso de este tema de investigación, es una oportunidad muy interesante para conocer más a profundidad el transistor tipo MOSFET ya que este se sigue implementando en tecnología actual y puede seguir mejorando en el futuro.</w:t>
       </w:r>
     </w:p>
     <w:p>
@@ -1810,7 +1812,7 @@
           <w:sz w:val="24"/>
           <w:szCs w:val="24"/>
         </w:rPr>
-        <w:t>Tema 3: fsdfsdf</w:t>
+        <w:t>Tema 3: Uso del amplificador operacional en el área de la informática.</w:t>
       </w:r>
     </w:p>
     <w:p>
@@ -1859,7 +1861,7 @@
           <w:sz w:val="24"/>
           <w:szCs w:val="24"/>
         </w:rPr>
-        <w:t>dfsdf</w:t>
+        <w:t>El amplificador operacional es un dispositivo amplificador electrónico muy importante en la electrónica en mi punto de vista, La materia de principios de electrónica habla acerca del funcionamiento y ciertas aplicaciones del dispositivo, Sería muy interesante hablar con más profundidad acerca de este tema y el cómo este dispositivo puede ser utilizado en un área muy importante como lo es la informática.</w:t>
       </w:r>
       <w:r>
         <w:rPr>
@@ -2067,7 +2069,7 @@
           <w:sz w:val="24"/>
           <w:szCs w:val="24"/>
         </w:rPr>
-        <w:t>sdfsdfs</w:t>
+        <w:t>Existen muchos libros, revistas y blogs acerca de los amplificadores operacionales. Existe tanto información actual como información más antigua, pero que de igual forma son de importancia para poder llevar a cabo una investigación acerca de los amplificadores, su funcionamiento y sus aplicaciones.</w:t>
       </w:r>
     </w:p>
     <w:p>
@@ -2115,7 +2117,7 @@
           <w:sz w:val="24"/>
           <w:szCs w:val="24"/>
         </w:rPr>
-        <w:t>dfsdfsd</w:t>
+        <w:t>Al igual que los anteriores este tema es de mucha importancia a nivel global  porque es un tema muy actual e interesante como queda demostrado en la imagen, pero en nuestro país hay pocas empresas acerca de electrónica que investiguen acerca del tema o de la electrónica en general.</w:t>
       </w:r>
     </w:p>
     <w:p>
@@ -2173,364 +2175,13 @@
           <w:sz w:val="24"/>
           <w:szCs w:val="24"/>
         </w:rPr>
-        <w:t>fsdfsdfsdf</w:t>
+        <w:t>Los amplificadores operacionales son dispositivos muy importantes (en mi opinión) ya que estos pueden ser una base muy buena para entender la lógica digital ya que aquí aparecen términos importantes como la realimentación.</w:t>
       </w:r>
     </w:p>
     <w:p>
       <w:pPr>
         <w:pStyle w:val="Prrafodelista"/>
         <w:spacing w:line="360" w:lineRule="auto"/>
-        <w:ind w:left="0" w:firstLine="360"/>
-        <w:jc w:val="both"/>
-        <w:rPr>
-          <w:rFonts w:eastAsia="Times New Roman"/>
-          <w:sz w:val="24"/>
-          <w:szCs w:val="24"/>
-        </w:rPr>
-      </w:pPr>
-    </w:p>
-    <w:p>
-      <w:pPr>
-        <w:pStyle w:val="Prrafodelista"/>
-        <w:spacing w:line="360" w:lineRule="auto"/>
-        <w:ind w:left="0" w:firstLine="360"/>
-        <w:jc w:val="both"/>
-        <w:rPr>
-          <w:rFonts w:eastAsia="Times New Roman"/>
-          <w:sz w:val="24"/>
-          <w:szCs w:val="24"/>
-        </w:rPr>
-      </w:pPr>
-    </w:p>
-    <w:p>
-      <w:pPr>
-        <w:pStyle w:val="Prrafodelista"/>
-        <w:spacing w:line="360" w:lineRule="auto"/>
-        <w:ind w:left="0" w:firstLine="360"/>
-        <w:jc w:val="both"/>
-        <w:rPr>
-          <w:rFonts w:eastAsia="Times New Roman"/>
-          <w:sz w:val="24"/>
-          <w:szCs w:val="24"/>
-        </w:rPr>
-      </w:pPr>
-    </w:p>
-    <w:p>
-      <w:pPr>
-        <w:pStyle w:val="Prrafodelista"/>
-        <w:spacing w:line="360" w:lineRule="auto"/>
-        <w:ind w:left="0" w:firstLine="360"/>
-        <w:jc w:val="both"/>
-        <w:rPr>
-          <w:rFonts w:eastAsia="Times New Roman"/>
-          <w:sz w:val="24"/>
-          <w:szCs w:val="24"/>
-        </w:rPr>
-      </w:pPr>
-    </w:p>
-    <w:p>
-      <w:pPr>
-        <w:pStyle w:val="Prrafodelista"/>
-        <w:spacing w:line="360" w:lineRule="auto"/>
-        <w:ind w:left="0" w:firstLine="360"/>
-        <w:jc w:val="both"/>
-        <w:rPr>
-          <w:rFonts w:eastAsia="Times New Roman"/>
-          <w:sz w:val="24"/>
-          <w:szCs w:val="24"/>
-        </w:rPr>
-      </w:pPr>
-    </w:p>
-    <w:p>
-      <w:pPr>
-        <w:pStyle w:val="Prrafodelista"/>
-        <w:spacing w:line="360" w:lineRule="auto"/>
-        <w:ind w:left="0" w:firstLine="360"/>
-        <w:jc w:val="both"/>
-        <w:rPr>
-          <w:rFonts w:eastAsia="Times New Roman"/>
-          <w:sz w:val="24"/>
-          <w:szCs w:val="24"/>
-        </w:rPr>
-      </w:pPr>
-    </w:p>
-    <w:p>
-      <w:pPr>
-        <w:pStyle w:val="Prrafodelista"/>
-        <w:spacing w:line="360" w:lineRule="auto"/>
-        <w:ind w:left="0" w:firstLine="360"/>
-        <w:jc w:val="both"/>
-        <w:rPr>
-          <w:rFonts w:eastAsia="Times New Roman"/>
-          <w:sz w:val="24"/>
-          <w:szCs w:val="24"/>
-        </w:rPr>
-      </w:pPr>
-    </w:p>
-    <w:p>
-      <w:pPr>
-        <w:pStyle w:val="Prrafodelista"/>
-        <w:spacing w:line="360" w:lineRule="auto"/>
-        <w:ind w:left="0" w:firstLine="360"/>
-        <w:jc w:val="both"/>
-        <w:rPr>
-          <w:rFonts w:eastAsia="Times New Roman"/>
-          <w:sz w:val="24"/>
-          <w:szCs w:val="24"/>
-        </w:rPr>
-      </w:pPr>
-    </w:p>
-    <w:p>
-      <w:pPr>
-        <w:pStyle w:val="Prrafodelista"/>
-        <w:spacing w:line="360" w:lineRule="auto"/>
-        <w:ind w:left="0" w:firstLine="360"/>
-        <w:jc w:val="both"/>
-        <w:rPr>
-          <w:rFonts w:eastAsia="Times New Roman"/>
-          <w:sz w:val="24"/>
-          <w:szCs w:val="24"/>
-        </w:rPr>
-      </w:pPr>
-    </w:p>
-    <w:p>
-      <w:pPr>
-        <w:pStyle w:val="Prrafodelista"/>
-        <w:spacing w:line="360" w:lineRule="auto"/>
-        <w:ind w:left="0" w:firstLine="360"/>
-        <w:jc w:val="both"/>
-        <w:rPr>
-          <w:rFonts w:eastAsia="Times New Roman"/>
-          <w:sz w:val="24"/>
-          <w:szCs w:val="24"/>
-        </w:rPr>
-      </w:pPr>
-    </w:p>
-    <w:p>
-      <w:pPr>
-        <w:pStyle w:val="Prrafodelista"/>
-        <w:spacing w:line="360" w:lineRule="auto"/>
-        <w:ind w:left="0" w:firstLine="360"/>
-        <w:jc w:val="both"/>
-        <w:rPr>
-          <w:rFonts w:eastAsia="Times New Roman"/>
-          <w:sz w:val="24"/>
-          <w:szCs w:val="24"/>
-        </w:rPr>
-      </w:pPr>
-    </w:p>
-    <w:p>
-      <w:pPr>
-        <w:pStyle w:val="Prrafodelista"/>
-        <w:spacing w:line="360" w:lineRule="auto"/>
-        <w:ind w:left="0" w:firstLine="360"/>
-        <w:jc w:val="both"/>
-        <w:rPr>
-          <w:rFonts w:eastAsia="Times New Roman"/>
-          <w:sz w:val="24"/>
-          <w:szCs w:val="24"/>
-        </w:rPr>
-      </w:pPr>
-    </w:p>
-    <w:p>
-      <w:pPr>
-        <w:pStyle w:val="Prrafodelista"/>
-        <w:spacing w:line="360" w:lineRule="auto"/>
-        <w:ind w:left="0" w:firstLine="360"/>
-        <w:jc w:val="both"/>
-        <w:rPr>
-          <w:rFonts w:eastAsia="Times New Roman"/>
-          <w:sz w:val="24"/>
-          <w:szCs w:val="24"/>
-        </w:rPr>
-      </w:pPr>
-    </w:p>
-    <w:p>
-      <w:pPr>
-        <w:pStyle w:val="Prrafodelista"/>
-        <w:spacing w:line="360" w:lineRule="auto"/>
-        <w:ind w:left="0" w:firstLine="360"/>
-        <w:jc w:val="both"/>
-        <w:rPr>
-          <w:rFonts w:eastAsia="Times New Roman"/>
-          <w:sz w:val="24"/>
-          <w:szCs w:val="24"/>
-        </w:rPr>
-      </w:pPr>
-    </w:p>
-    <w:p>
-      <w:pPr>
-        <w:pStyle w:val="Prrafodelista"/>
-        <w:spacing w:line="360" w:lineRule="auto"/>
-        <w:ind w:left="0" w:firstLine="360"/>
-        <w:jc w:val="both"/>
-        <w:rPr>
-          <w:rFonts w:eastAsia="Times New Roman"/>
-          <w:sz w:val="24"/>
-          <w:szCs w:val="24"/>
-        </w:rPr>
-      </w:pPr>
-    </w:p>
-    <w:p>
-      <w:pPr>
-        <w:pStyle w:val="Prrafodelista"/>
-        <w:spacing w:line="360" w:lineRule="auto"/>
-        <w:ind w:left="0" w:firstLine="360"/>
-        <w:jc w:val="both"/>
-        <w:rPr>
-          <w:rFonts w:eastAsia="Times New Roman"/>
-          <w:sz w:val="24"/>
-          <w:szCs w:val="24"/>
-        </w:rPr>
-      </w:pPr>
-    </w:p>
-    <w:p>
-      <w:pPr>
-        <w:pStyle w:val="Prrafodelista"/>
-        <w:spacing w:line="360" w:lineRule="auto"/>
-        <w:ind w:left="0" w:firstLine="360"/>
-        <w:jc w:val="both"/>
-        <w:rPr>
-          <w:rFonts w:eastAsia="Times New Roman"/>
-          <w:sz w:val="24"/>
-          <w:szCs w:val="24"/>
-        </w:rPr>
-      </w:pPr>
-    </w:p>
-    <w:p>
-      <w:pPr>
-        <w:pStyle w:val="Prrafodelista"/>
-        <w:spacing w:line="360" w:lineRule="auto"/>
-        <w:ind w:left="0" w:firstLine="360"/>
-        <w:jc w:val="both"/>
-        <w:rPr>
-          <w:rFonts w:eastAsia="Times New Roman"/>
-          <w:sz w:val="24"/>
-          <w:szCs w:val="24"/>
-        </w:rPr>
-      </w:pPr>
-    </w:p>
-    <w:p>
-      <w:pPr>
-        <w:pStyle w:val="Prrafodelista"/>
-        <w:spacing w:line="360" w:lineRule="auto"/>
-        <w:ind w:left="0" w:firstLine="360"/>
-        <w:jc w:val="both"/>
-        <w:rPr>
-          <w:rFonts w:eastAsia="Times New Roman"/>
-          <w:sz w:val="24"/>
-          <w:szCs w:val="24"/>
-        </w:rPr>
-      </w:pPr>
-    </w:p>
-    <w:p>
-      <w:pPr>
-        <w:pStyle w:val="Prrafodelista"/>
-        <w:spacing w:line="360" w:lineRule="auto"/>
-        <w:ind w:left="0" w:firstLine="360"/>
-        <w:jc w:val="both"/>
-        <w:rPr>
-          <w:rFonts w:eastAsia="Times New Roman"/>
-          <w:sz w:val="24"/>
-          <w:szCs w:val="24"/>
-        </w:rPr>
-      </w:pPr>
-    </w:p>
-    <w:p>
-      <w:pPr>
-        <w:pStyle w:val="Prrafodelista"/>
-        <w:spacing w:line="360" w:lineRule="auto"/>
-        <w:ind w:left="0" w:firstLine="360"/>
-        <w:jc w:val="both"/>
-        <w:rPr>
-          <w:rFonts w:eastAsia="Times New Roman"/>
-          <w:sz w:val="24"/>
-          <w:szCs w:val="24"/>
-        </w:rPr>
-      </w:pPr>
-    </w:p>
-    <w:p>
-      <w:pPr>
-        <w:pStyle w:val="Prrafodelista"/>
-        <w:spacing w:line="360" w:lineRule="auto"/>
-        <w:ind w:left="0" w:firstLine="360"/>
-        <w:jc w:val="both"/>
-        <w:rPr>
-          <w:rFonts w:eastAsia="Times New Roman"/>
-          <w:sz w:val="24"/>
-          <w:szCs w:val="24"/>
-        </w:rPr>
-      </w:pPr>
-    </w:p>
-    <w:p>
-      <w:pPr>
-        <w:pStyle w:val="Prrafodelista"/>
-        <w:spacing w:line="360" w:lineRule="auto"/>
-        <w:ind w:left="0" w:firstLine="360"/>
-        <w:jc w:val="both"/>
-        <w:rPr>
-          <w:rFonts w:eastAsia="Times New Roman"/>
-          <w:sz w:val="24"/>
-          <w:szCs w:val="24"/>
-        </w:rPr>
-      </w:pPr>
-    </w:p>
-    <w:p>
-      <w:pPr>
-        <w:pStyle w:val="Prrafodelista"/>
-        <w:spacing w:line="360" w:lineRule="auto"/>
-        <w:ind w:left="0" w:firstLine="360"/>
-        <w:jc w:val="both"/>
-        <w:rPr>
-          <w:rFonts w:eastAsia="Times New Roman"/>
-          <w:sz w:val="24"/>
-          <w:szCs w:val="24"/>
-        </w:rPr>
-      </w:pPr>
-    </w:p>
-    <w:p>
-      <w:pPr>
-        <w:pStyle w:val="Prrafodelista"/>
-        <w:spacing w:line="360" w:lineRule="auto"/>
-        <w:ind w:left="0" w:firstLine="360"/>
-        <w:jc w:val="both"/>
-        <w:rPr>
-          <w:rFonts w:eastAsia="Times New Roman"/>
-          <w:sz w:val="24"/>
-          <w:szCs w:val="24"/>
-        </w:rPr>
-      </w:pPr>
-    </w:p>
-    <w:p>
-      <w:pPr>
-        <w:pStyle w:val="Prrafodelista"/>
-        <w:spacing w:line="360" w:lineRule="auto"/>
-        <w:ind w:left="0" w:firstLine="360"/>
-        <w:jc w:val="both"/>
-        <w:rPr>
-          <w:rFonts w:eastAsia="Times New Roman"/>
-          <w:sz w:val="24"/>
-          <w:szCs w:val="24"/>
-        </w:rPr>
-      </w:pPr>
-    </w:p>
-    <w:p>
-      <w:pPr>
-        <w:pStyle w:val="Prrafodelista"/>
-        <w:spacing w:line="360" w:lineRule="auto"/>
-        <w:ind w:left="0" w:firstLine="360"/>
-        <w:jc w:val="both"/>
-        <w:rPr>
-          <w:rFonts w:eastAsia="Times New Roman"/>
-          <w:sz w:val="24"/>
-          <w:szCs w:val="24"/>
-        </w:rPr>
-      </w:pPr>
-    </w:p>
-    <w:p>
-      <w:pPr>
-        <w:pStyle w:val="Prrafodelista"/>
-        <w:spacing w:line="360" w:lineRule="auto"/>
         <w:ind w:left="0"/>
         <w:jc w:val="both"/>
         <w:rPr>
@@ -2594,7 +2245,8 @@
           <w:sz w:val="24"/>
           <w:szCs w:val="24"/>
         </w:rPr>
-        <w:t>dasdasddasdasdasdasdasdasdasdasdasdasdasdasdasdasdasdasdasdasdasdasdasdasdasdasdasdasdasdasdasdasdasdasdasdasdasdasdasdasdasdasdasdasdasdasdasdasdasdasdasdasdasdasdasdasdasdasdasdasdasdasdasdasdasdasdasdasdasdasdasdasdasdasdasdasdasdasdasdasdasdasdasdasdasdasdasdasdasdasdasdasdasdasdasdasdasdasdasdasdasdasdasdasdasdasdasdasdasdasdasdasdasdasdasdasdasdasdasdasdasdasdasdasdasdasdasdasdasdasdasdasdasdasdasddasdasdasdasdasdasdasdasdasdasdasdasdasdasdasdasdasdasdasdasdasdasdasdasdasdasdasdasdasdasdasdasdasdasdasdasdasdasdasdasdasdasdasdasdasdasdasdasdasdasdasdasdasdasdasdasdasdasdasdasdasdasdasdasdasdasdasdasdasdasdasdasdasdasdasdasdasdasdasdasdasdasdasdasdasdasdasdasdasdasdasdasdasdasdasdasdasdasdasdasdasdasdasdasdasdasdasdasdasdasdasdasdasdasdasdasdasdasdasdasdasdasdasdasdasdasdasdasdasdasdas</w:t>
+        <w:t>Se encuentran con la disyuntiva del desconocimiento de la asignatura que es secuencia de Circuitos Lógicos, se desconoce el contenido y la organización programática, el equipo toma la decisión de sugerir temas para la materia de Principios de Electrónica (Electrónica Analógica) que es la base para la asignatura actual, contiene temas de interés que, probablemente, no fueron profundizados, o tienen mucha capacidad de ser explotados, por lo que se sugiere sobre esa base.
+Se proponen los siguientes temas:Se encuentran con la disyuntiva del desconocimiento de la asignatura que es secuencia de Circuitos Lógicos, se desconoce el contenido y la organización programática, el equipo toma la decisión de sugerir temas para la materia de Principios de Electrónica (Electrónica Analógica) que es la base</w:t>
       </w:r>
     </w:p>
     <w:p/>

</xml_diff>